<commit_message>
[feat] Produced data to test individual entities
</commit_message>
<xml_diff>
--- a/reports/Deliverable 2/Student #3/05 Requirements - Student #3.docx
+++ b/reports/Deliverable 2/Student #3/05 Requirements - Student #3.docx
@@ -329,14 +329,12 @@
                   </w:rPr>
                   <w:t xml:space="preserve"> </w:t>
                 </w:r>
-                <w:proofErr w:type="spellStart"/>
                 <w:r>
                   <w:rPr>
                     <w:rFonts w:asciiTheme="majorHAnsi" w:hAnsiTheme="majorHAnsi" w:cstheme="majorHAnsi"/>
                   </w:rPr>
                   <w:t>dandelpin</w:t>
                 </w:r>
-                <w:proofErr w:type="spellEnd"/>
                 <w:r>
                   <w:rPr>
                     <w:rFonts w:asciiTheme="majorHAnsi" w:hAnsiTheme="majorHAnsi" w:cstheme="majorHAnsi"/>
@@ -463,17 +461,8 @@
                     <w:rFonts w:asciiTheme="majorHAnsi" w:hAnsiTheme="majorHAnsi" w:cstheme="majorHAnsi"/>
                     <w:lang w:val="es-ES"/>
                   </w:rPr>
-                  <w:t xml:space="preserve">Desarrollador, Analista, </w:t>
+                  <w:t>Desarrollador, Analista, Tester</w:t>
                 </w:r>
-                <w:proofErr w:type="spellStart"/>
-                <w:r>
-                  <w:rPr>
-                    <w:rFonts w:asciiTheme="majorHAnsi" w:hAnsiTheme="majorHAnsi" w:cstheme="majorHAnsi"/>
-                    <w:lang w:val="es-ES"/>
-                  </w:rPr>
-                  <w:t>Tester</w:t>
-                </w:r>
-                <w:proofErr w:type="spellEnd"/>
                 <w:r>
                   <w:rPr>
                     <w:rFonts w:asciiTheme="majorHAnsi" w:hAnsiTheme="majorHAnsi" w:cstheme="majorHAnsi"/>
@@ -1712,7 +1701,25 @@
             <w:rPr>
               <w:rFonts w:asciiTheme="majorHAnsi" w:hAnsiTheme="majorHAnsi" w:cstheme="majorHAnsi"/>
             </w:rPr>
-            <w:t xml:space="preserve">    </w:t>
+            <w:t xml:space="preserve"> </w:t>
+          </w:r>
+          <w:r>
+            <w:rPr>
+              <w:rFonts w:asciiTheme="majorHAnsi" w:hAnsiTheme="majorHAnsi" w:cstheme="majorHAnsi"/>
+            </w:rPr>
+            <w:t xml:space="preserve"> </w:t>
+          </w:r>
+          <w:r>
+            <w:rPr>
+              <w:rFonts w:asciiTheme="majorHAnsi" w:hAnsiTheme="majorHAnsi" w:cstheme="majorHAnsi"/>
+            </w:rPr>
+            <w:t>X</w:t>
+          </w:r>
+          <w:r>
+            <w:rPr>
+              <w:rFonts w:asciiTheme="majorHAnsi" w:hAnsiTheme="majorHAnsi" w:cstheme="majorHAnsi"/>
+            </w:rPr>
+            <w:t xml:space="preserve"> </w:t>
           </w:r>
         </w:sdtContent>
       </w:sdt>
@@ -3188,7 +3195,21 @@
               <w:rFonts w:asciiTheme="majorHAnsi" w:hAnsiTheme="majorHAnsi" w:cstheme="majorHAnsi"/>
               <w:lang w:val="en-US"/>
             </w:rPr>
-            <w:t xml:space="preserve">    </w:t>
+            <w:t xml:space="preserve">  </w:t>
+          </w:r>
+          <w:r>
+            <w:rPr>
+              <w:rFonts w:asciiTheme="majorHAnsi" w:hAnsiTheme="majorHAnsi" w:cstheme="majorHAnsi"/>
+              <w:lang w:val="en-US"/>
+            </w:rPr>
+            <w:t>X</w:t>
+          </w:r>
+          <w:r>
+            <w:rPr>
+              <w:rFonts w:asciiTheme="majorHAnsi" w:hAnsiTheme="majorHAnsi" w:cstheme="majorHAnsi"/>
+              <w:lang w:val="en-US"/>
+            </w:rPr>
+            <w:t xml:space="preserve"> </w:t>
           </w:r>
         </w:sdtContent>
       </w:sdt>
@@ -6318,8 +6339,10 @@
     <w:rsid w:val="002746EE"/>
     <w:rsid w:val="00615CAC"/>
     <w:rsid w:val="007C2864"/>
+    <w:rsid w:val="00AD2283"/>
     <w:rsid w:val="00AD38C1"/>
     <w:rsid w:val="00BC2E03"/>
+    <w:rsid w:val="00D629E8"/>
     <w:rsid w:val="00FC6929"/>
   </w:rsids>
   <m:mathPr>

</xml_diff>